<commit_message>
Updated in prep of meeting with Jay
</commit_message>
<xml_diff>
--- a/Effect_Sizes.docx
+++ b/Effect_Sizes.docx
@@ -125,7 +125,7 @@
       </w:pPr>
     </w:p>
     <w:bookmarkEnd w:id="23"/>
-    <w:bookmarkStart w:id="35" w:name="author-note"/>
+    <w:bookmarkStart w:id="36" w:name="author-note"/>
     <w:p>
       <w:pPr>
         <w:pStyle w:val="Heading1"/>
@@ -197,7 +197,7 @@
     </w:p>
     <w:bookmarkEnd w:id="27"/>
     <w:bookmarkEnd w:id="28"/>
-    <w:bookmarkStart w:id="31" w:name="example"/>
+    <w:bookmarkStart w:id="32" w:name="example"/>
     <w:p>
       <w:pPr>
         <w:pStyle w:val="Heading2"/>
@@ -223,345 +223,506 @@
           <m:jc m:val="center"/>
         </m:oMathParaPr>
         <m:oMath>
-          <m:m>
-            <m:mPr>
-              <m:baseJc m:val="center"/>
-              <m:plcHide m:val="1"/>
-              <m:mcs>
-                <m:mc>
-                  <m:mcPr>
-                    <m:mcJc m:val="right"/>
-                    <m:count m:val="1"/>
-                  </m:mcPr>
-                </m:mc>
-              </m:mcs>
-            </m:mPr>
-            <m:mr>
-              <m:e>
-                <m:r>
-                  <m:t>y</m:t>
-                </m:r>
-                <m:r>
-                  <m:rPr>
-                    <m:sty m:val="p"/>
-                  </m:rPr>
-                  <m:t>=</m:t>
-                </m:r>
-                <m:sSub>
-                  <m:e>
-                    <m:r>
-                      <m:t>β</m:t>
-                    </m:r>
-                  </m:e>
-                  <m:sub>
-                    <m:r>
-                      <m:t>0</m:t>
-                    </m:r>
-                  </m:sub>
-                </m:sSub>
-                <m:r>
-                  <m:rPr>
-                    <m:sty m:val="p"/>
-                  </m:rPr>
-                  <m:t>+</m:t>
-                </m:r>
-                <m:sSub>
-                  <m:e>
-                    <m:r>
-                      <m:t>β</m:t>
-                    </m:r>
-                  </m:e>
-                  <m:sub>
-                    <m:r>
-                      <m:t>1</m:t>
-                    </m:r>
-                  </m:sub>
-                </m:sSub>
-                <m:r>
-                  <m:rPr>
-                    <m:sty m:val="p"/>
-                  </m:rPr>
-                  <m:t>×</m:t>
-                </m:r>
-                <m:r>
-                  <m:t>P</m:t>
-                </m:r>
-                <m:r>
-                  <m:t>r</m:t>
-                </m:r>
-                <m:r>
-                  <m:t>i</m:t>
-                </m:r>
-                <m:r>
-                  <m:t>m</m:t>
-                </m:r>
-                <m:r>
-                  <m:t>e</m:t>
-                </m:r>
-                <m:r>
-                  <m:rPr>
-                    <m:sty m:val="p"/>
-                  </m:rPr>
-                  <m:t>+</m:t>
-                </m:r>
-                <m:sSub>
-                  <m:e>
-                    <m:r>
-                      <m:t>β</m:t>
-                    </m:r>
-                  </m:e>
-                  <m:sub>
-                    <m:r>
-                      <m:t>2</m:t>
-                    </m:r>
-                  </m:sub>
-                </m:sSub>
-                <m:r>
-                  <m:rPr>
-                    <m:sty m:val="p"/>
-                  </m:rPr>
-                  <m:t>×</m:t>
-                </m:r>
-                <m:r>
-                  <m:t>A</m:t>
-                </m:r>
-                <m:r>
-                  <m:t>g</m:t>
-                </m:r>
-                <m:r>
-                  <m:t>e</m:t>
-                </m:r>
-                <m:r>
-                  <m:rPr>
-                    <m:sty m:val="p"/>
-                  </m:rPr>
-                  <m:t>+</m:t>
-                </m:r>
-                <m:r>
-                  <m:t>ϵ</m:t>
-                </m:r>
-              </m:e>
-            </m:mr>
-          </m:m>
+          <m:sSub>
+            <m:e>
+              <m:r>
+                <m:t>y</m:t>
+              </m:r>
+            </m:e>
+            <m:sub>
+              <m:r>
+                <m:t>i</m:t>
+              </m:r>
+            </m:sub>
+          </m:sSub>
+          <m:r>
+            <m:rPr>
+              <m:sty m:val="p"/>
+            </m:rPr>
+            <m:t>∼</m:t>
+          </m:r>
+          <m:r>
+            <m:t>N</m:t>
+          </m:r>
+          <m:d>
+            <m:dPr>
+              <m:begChr m:val="("/>
+              <m:endChr m:val=")"/>
+              <m:sepChr m:val=""/>
+              <m:grow/>
+            </m:dPr>
+            <m:e>
+              <m:sSub>
+                <m:e>
+                  <m:r>
+                    <m:t>μ</m:t>
+                  </m:r>
+                </m:e>
+                <m:sub>
+                  <m:r>
+                    <m:t>i</m:t>
+                  </m:r>
+                </m:sub>
+              </m:sSub>
+              <m:r>
+                <m:rPr>
+                  <m:sty m:val="p"/>
+                </m:rPr>
+                <m:t>,</m:t>
+              </m:r>
+              <m:r>
+                <m:t>σ</m:t>
+              </m:r>
+            </m:e>
+          </m:d>
         </m:oMath>
       </m:oMathPara>
     </w:p>
     <w:p>
       <w:pPr>
         <w:pStyle w:val="FirstParagraph"/>
-      </w:pPr>
-      <w:r>
-        <w:t xml:space="preserve">An advantage of linear regression, such as the model in Equation 1, is its easy interpretation. First, it assumes that prime and age combine additively and relate linearly to the dependent variable. In particular, this model assumes that the effect of prime is the same for all participants (regardless of their age) and that the effect of age is linear (that is, the difference in passives produced between three and four year olds is the same as the difference in passives produced between four and five year olds). Second, the model assumes that the error term (</w:t>
-      </w:r>
-      <m:oMath>
-        <m:sSub>
-          <m:e>
-            <m:r>
-              <m:t>ϵ</m:t>
-            </m:r>
-          </m:e>
-          <m:sub>
-            <m:r>
-              <m:t>i</m:t>
-            </m:r>
-          </m:sub>
-        </m:sSub>
-      </m:oMath>
-      <w:r>
-        <w:t xml:space="preserve">) is independent of the other parameters. In other words, the discrepancies between the model’s predicted values and observed values are assumed to be the same across all the model’s predictions.</w:t>
-      </w:r>
-    </w:p>
-    <w:p>
-      <w:pPr>
-        <w:pStyle w:val="BodyText"/>
-      </w:pPr>
-      <w:r>
-        <w:t xml:space="preserve">We could relax the assumptions of this model by allowing Age and Prime structure to interact (as in Equation 2):</w:t>
-      </w:r>
-    </w:p>
-    <w:p>
-      <w:pPr>
-        <w:pStyle w:val="BodyText"/>
       </w:pPr>
       <m:oMathPara>
         <m:oMathParaPr>
           <m:jc m:val="center"/>
         </m:oMathParaPr>
         <m:oMath>
-          <m:m>
-            <m:mPr>
-              <m:baseJc m:val="center"/>
-              <m:plcHide m:val="1"/>
-              <m:mcs>
-                <m:mc>
-                  <m:mcPr>
-                    <m:mcJc m:val="right"/>
-                    <m:count m:val="1"/>
-                  </m:mcPr>
-                </m:mc>
-              </m:mcs>
-            </m:mPr>
-            <m:mr>
-              <m:e>
-                <m:r>
-                  <m:t>y</m:t>
-                </m:r>
-                <m:r>
-                  <m:rPr>
-                    <m:sty m:val="p"/>
-                  </m:rPr>
-                  <m:t>=</m:t>
-                </m:r>
-                <m:sSub>
-                  <m:e>
-                    <m:r>
-                      <m:t>β</m:t>
-                    </m:r>
-                  </m:e>
-                  <m:sub>
-                    <m:r>
-                      <m:t>0</m:t>
-                    </m:r>
-                  </m:sub>
-                </m:sSub>
-                <m:r>
-                  <m:rPr>
-                    <m:sty m:val="p"/>
-                  </m:rPr>
-                  <m:t>+</m:t>
-                </m:r>
-                <m:sSub>
-                  <m:e>
-                    <m:r>
-                      <m:t>β</m:t>
-                    </m:r>
-                  </m:e>
-                  <m:sub>
-                    <m:r>
-                      <m:t>1</m:t>
-                    </m:r>
-                  </m:sub>
-                </m:sSub>
-                <m:r>
-                  <m:rPr>
-                    <m:sty m:val="p"/>
-                  </m:rPr>
-                  <m:t>×</m:t>
-                </m:r>
-                <m:r>
-                  <m:t>P</m:t>
-                </m:r>
-                <m:r>
-                  <m:t>r</m:t>
-                </m:r>
-                <m:r>
-                  <m:t>i</m:t>
-                </m:r>
-                <m:r>
-                  <m:t>m</m:t>
-                </m:r>
-                <m:r>
-                  <m:t>e</m:t>
-                </m:r>
-                <m:r>
-                  <m:rPr>
-                    <m:sty m:val="p"/>
-                  </m:rPr>
-                  <m:t>+</m:t>
-                </m:r>
-                <m:sSub>
-                  <m:e>
-                    <m:r>
-                      <m:t>β</m:t>
-                    </m:r>
-                  </m:e>
-                  <m:sub>
-                    <m:r>
-                      <m:t>2</m:t>
-                    </m:r>
-                  </m:sub>
-                </m:sSub>
-                <m:r>
-                  <m:rPr>
-                    <m:sty m:val="p"/>
-                  </m:rPr>
-                  <m:t>×</m:t>
-                </m:r>
-                <m:r>
-                  <m:t>A</m:t>
-                </m:r>
-                <m:r>
-                  <m:t>g</m:t>
-                </m:r>
-                <m:r>
-                  <m:t>e</m:t>
-                </m:r>
-                <m:r>
-                  <m:rPr>
-                    <m:sty m:val="p"/>
-                  </m:rPr>
-                  <m:t>+</m:t>
-                </m:r>
-                <m:sSub>
-                  <m:e>
-                    <m:r>
-                      <m:t>β</m:t>
-                    </m:r>
-                  </m:e>
-                  <m:sub>
-                    <m:r>
-                      <m:t>3</m:t>
-                    </m:r>
-                  </m:sub>
-                </m:sSub>
-                <m:r>
-                  <m:rPr>
-                    <m:sty m:val="p"/>
-                  </m:rPr>
-                  <m:t>×</m:t>
-                </m:r>
-                <m:r>
-                  <m:t>P</m:t>
-                </m:r>
-                <m:r>
-                  <m:t>r</m:t>
-                </m:r>
-                <m:r>
-                  <m:t>i</m:t>
-                </m:r>
-                <m:r>
-                  <m:t>m</m:t>
-                </m:r>
-                <m:r>
-                  <m:t>e</m:t>
-                </m:r>
-                <m:r>
-                  <m:rPr>
-                    <m:sty m:val="p"/>
-                  </m:rPr>
-                  <m:t>×</m:t>
-                </m:r>
-                <m:r>
-                  <m:t>A</m:t>
-                </m:r>
-                <m:r>
-                  <m:t>g</m:t>
-                </m:r>
-                <m:r>
-                  <m:t>e</m:t>
-                </m:r>
-                <m:r>
-                  <m:rPr>
-                    <m:sty m:val="p"/>
-                  </m:rPr>
-                  <m:t>+</m:t>
-                </m:r>
-                <m:r>
-                  <m:t>ϵ</m:t>
-                </m:r>
-              </m:e>
-            </m:mr>
-          </m:m>
+          <m:sSub>
+            <m:e>
+              <m:r>
+                <m:t>μ</m:t>
+              </m:r>
+            </m:e>
+            <m:sub>
+              <m:r>
+                <m:t>i</m:t>
+              </m:r>
+            </m:sub>
+          </m:sSub>
+          <m:r>
+            <m:rPr>
+              <m:sty m:val="p"/>
+            </m:rPr>
+            <m:t>=</m:t>
+          </m:r>
+          <m:sSub>
+            <m:e>
+              <m:r>
+                <m:t>β</m:t>
+              </m:r>
+            </m:e>
+            <m:sub>
+              <m:r>
+                <m:t>0</m:t>
+              </m:r>
+            </m:sub>
+          </m:sSub>
+          <m:r>
+            <m:rPr>
+              <m:sty m:val="p"/>
+            </m:rPr>
+            <m:t>+</m:t>
+          </m:r>
+          <m:sSub>
+            <m:e>
+              <m:r>
+                <m:t>β</m:t>
+              </m:r>
+            </m:e>
+            <m:sub>
+              <m:r>
+                <m:t>1</m:t>
+              </m:r>
+            </m:sub>
+          </m:sSub>
+          <m:r>
+            <m:rPr>
+              <m:sty m:val="p"/>
+            </m:rPr>
+            <m:t>×</m:t>
+          </m:r>
+          <m:r>
+            <m:t>P</m:t>
+          </m:r>
+          <m:r>
+            <m:t>r</m:t>
+          </m:r>
+          <m:r>
+            <m:t>i</m:t>
+          </m:r>
+          <m:r>
+            <m:t>m</m:t>
+          </m:r>
+          <m:sSub>
+            <m:e>
+              <m:r>
+                <m:t>e</m:t>
+              </m:r>
+            </m:e>
+            <m:sub>
+              <m:r>
+                <m:t>i</m:t>
+              </m:r>
+            </m:sub>
+          </m:sSub>
+          <m:r>
+            <m:rPr>
+              <m:sty m:val="p"/>
+            </m:rPr>
+            <m:t>+</m:t>
+          </m:r>
+          <m:sSub>
+            <m:e>
+              <m:r>
+                <m:t>β</m:t>
+              </m:r>
+            </m:e>
+            <m:sub>
+              <m:r>
+                <m:t>2</m:t>
+              </m:r>
+            </m:sub>
+          </m:sSub>
+          <m:r>
+            <m:rPr>
+              <m:sty m:val="p"/>
+            </m:rPr>
+            <m:t>×</m:t>
+          </m:r>
+          <m:r>
+            <m:t>A</m:t>
+          </m:r>
+          <m:r>
+            <m:t>g</m:t>
+          </m:r>
+          <m:sSub>
+            <m:e>
+              <m:r>
+                <m:t>e</m:t>
+              </m:r>
+            </m:e>
+            <m:sub>
+              <m:r>
+                <m:t>i</m:t>
+              </m:r>
+            </m:sub>
+          </m:sSub>
+        </m:oMath>
+      </m:oMathPara>
+    </w:p>
+    <w:p>
+      <w:pPr>
+        <w:pStyle w:val="FirstParagraph"/>
+      </w:pPr>
+      <w:r>
+        <w:t xml:space="preserve">An advantage of linear regression, such as the model in Equation 1, is its easy interpretation. First, it assumes that prime and age combine additively and relate linearly to the dependent variable. In particular, this model assumes that the effect of prime is the same for all participants (regardless of their age) and that the effect of age is linear (that is, the difference in passives produced between three and four year olds is the same as the difference in passives produced between four and five year olds). Second, the model assumes error variance (</w:t>
+      </w:r>
+      <m:oMath>
+        <m:r>
+          <m:t>s</m:t>
+        </m:r>
+        <m:r>
+          <m:t>i</m:t>
+        </m:r>
+        <m:r>
+          <m:t>g</m:t>
+        </m:r>
+        <m:r>
+          <m:t>m</m:t>
+        </m:r>
+        <m:r>
+          <m:t>a</m:t>
+        </m:r>
+      </m:oMath>
+      <w:r>
+        <w:t xml:space="preserve">) is independent of the other parameters. In other words, the discrepancies between the model’s predicted values and observed values are assumed to be the same across all the model’s predictions</w:t>
+      </w:r>
+      <w:r>
+        <w:t xml:space="preserve"> </w:t>
+      </w:r>
+      <w:r>
+        <w:rPr>
+          <w:rStyle w:val="FootnoteReference"/>
+        </w:rPr>
+        <w:footnoteReference w:id="29"/>
+      </w:r>
+      <w:r>
+        <w:t xml:space="preserve">.</w:t>
+      </w:r>
+    </w:p>
+    <w:p>
+      <w:pPr>
+        <w:pStyle w:val="BodyText"/>
+      </w:pPr>
+      <w:r>
+        <w:t xml:space="preserve">We could relax the assumptions of this model by allowing Age and Prime structure to interact (as in Equation 2):</w:t>
+      </w:r>
+    </w:p>
+    <w:p>
+      <w:pPr>
+        <w:pStyle w:val="BodyText"/>
+      </w:pPr>
+      <m:oMathPara>
+        <m:oMathParaPr>
+          <m:jc m:val="center"/>
+        </m:oMathParaPr>
+        <m:oMath>
+          <m:sSub>
+            <m:e>
+              <m:r>
+                <m:t>y</m:t>
+              </m:r>
+            </m:e>
+            <m:sub>
+              <m:r>
+                <m:t>i</m:t>
+              </m:r>
+            </m:sub>
+          </m:sSub>
+          <m:r>
+            <m:rPr>
+              <m:sty m:val="p"/>
+            </m:rPr>
+            <m:t>∼</m:t>
+          </m:r>
+          <m:r>
+            <m:t>N</m:t>
+          </m:r>
+          <m:d>
+            <m:dPr>
+              <m:begChr m:val="("/>
+              <m:endChr m:val=")"/>
+              <m:sepChr m:val=""/>
+              <m:grow/>
+            </m:dPr>
+            <m:e>
+              <m:sSub>
+                <m:e>
+                  <m:r>
+                    <m:t>μ</m:t>
+                  </m:r>
+                </m:e>
+                <m:sub>
+                  <m:r>
+                    <m:t>i</m:t>
+                  </m:r>
+                </m:sub>
+              </m:sSub>
+              <m:r>
+                <m:rPr>
+                  <m:sty m:val="p"/>
+                </m:rPr>
+                <m:t>,</m:t>
+              </m:r>
+              <m:r>
+                <m:t>σ</m:t>
+              </m:r>
+            </m:e>
+          </m:d>
+        </m:oMath>
+      </m:oMathPara>
+    </w:p>
+    <w:p>
+      <w:pPr>
+        <w:pStyle w:val="FirstParagraph"/>
+      </w:pPr>
+      <m:oMathPara>
+        <m:oMathParaPr>
+          <m:jc m:val="center"/>
+        </m:oMathParaPr>
+        <m:oMath>
+          <m:sSub>
+            <m:e>
+              <m:r>
+                <m:t>μ</m:t>
+              </m:r>
+            </m:e>
+            <m:sub>
+              <m:r>
+                <m:t>i</m:t>
+              </m:r>
+            </m:sub>
+          </m:sSub>
+          <m:r>
+            <m:rPr>
+              <m:sty m:val="p"/>
+            </m:rPr>
+            <m:t>=</m:t>
+          </m:r>
+          <m:sSub>
+            <m:e>
+              <m:r>
+                <m:t>β</m:t>
+              </m:r>
+            </m:e>
+            <m:sub>
+              <m:r>
+                <m:t>0</m:t>
+              </m:r>
+            </m:sub>
+          </m:sSub>
+          <m:r>
+            <m:rPr>
+              <m:sty m:val="p"/>
+            </m:rPr>
+            <m:t>+</m:t>
+          </m:r>
+          <m:sSub>
+            <m:e>
+              <m:r>
+                <m:t>β</m:t>
+              </m:r>
+            </m:e>
+            <m:sub>
+              <m:r>
+                <m:t>1</m:t>
+              </m:r>
+            </m:sub>
+          </m:sSub>
+          <m:r>
+            <m:rPr>
+              <m:sty m:val="p"/>
+            </m:rPr>
+            <m:t>×</m:t>
+          </m:r>
+          <m:r>
+            <m:t>P</m:t>
+          </m:r>
+          <m:r>
+            <m:t>r</m:t>
+          </m:r>
+          <m:r>
+            <m:t>i</m:t>
+          </m:r>
+          <m:r>
+            <m:t>m</m:t>
+          </m:r>
+          <m:sSub>
+            <m:e>
+              <m:r>
+                <m:t>e</m:t>
+              </m:r>
+            </m:e>
+            <m:sub>
+              <m:r>
+                <m:t>i</m:t>
+              </m:r>
+            </m:sub>
+          </m:sSub>
+          <m:r>
+            <m:rPr>
+              <m:sty m:val="p"/>
+            </m:rPr>
+            <m:t>+</m:t>
+          </m:r>
+          <m:sSub>
+            <m:e>
+              <m:r>
+                <m:t>β</m:t>
+              </m:r>
+            </m:e>
+            <m:sub>
+              <m:r>
+                <m:t>2</m:t>
+              </m:r>
+            </m:sub>
+          </m:sSub>
+          <m:r>
+            <m:rPr>
+              <m:sty m:val="p"/>
+            </m:rPr>
+            <m:t>×</m:t>
+          </m:r>
+          <m:r>
+            <m:t>A</m:t>
+          </m:r>
+          <m:r>
+            <m:t>g</m:t>
+          </m:r>
+          <m:sSub>
+            <m:e>
+              <m:r>
+                <m:t>e</m:t>
+              </m:r>
+            </m:e>
+            <m:sub>
+              <m:r>
+                <m:t>i</m:t>
+              </m:r>
+            </m:sub>
+          </m:sSub>
+          <m:r>
+            <m:rPr>
+              <m:sty m:val="p"/>
+            </m:rPr>
+            <m:t>+</m:t>
+          </m:r>
+          <m:sSub>
+            <m:e>
+              <m:r>
+                <m:t>β</m:t>
+              </m:r>
+            </m:e>
+            <m:sub>
+              <m:r>
+                <m:t>3</m:t>
+              </m:r>
+            </m:sub>
+          </m:sSub>
+          <m:r>
+            <m:rPr>
+              <m:sty m:val="p"/>
+            </m:rPr>
+            <m:t>×</m:t>
+          </m:r>
+          <m:r>
+            <m:t>P</m:t>
+          </m:r>
+          <m:r>
+            <m:t>r</m:t>
+          </m:r>
+          <m:r>
+            <m:t>i</m:t>
+          </m:r>
+          <m:r>
+            <m:t>m</m:t>
+          </m:r>
+          <m:sSub>
+            <m:e>
+              <m:r>
+                <m:t>e</m:t>
+              </m:r>
+            </m:e>
+            <m:sub>
+              <m:r>
+                <m:t>i</m:t>
+              </m:r>
+            </m:sub>
+          </m:sSub>
+          <m:r>
+            <m:rPr>
+              <m:sty m:val="p"/>
+            </m:rPr>
+            <m:t>×</m:t>
+          </m:r>
+          <m:r>
+            <m:t>A</m:t>
+          </m:r>
+          <m:r>
+            <m:t>g</m:t>
+          </m:r>
+          <m:sSub>
+            <m:e>
+              <m:r>
+                <m:t>e</m:t>
+              </m:r>
+            </m:e>
+            <m:sub>
+              <m:r>
+                <m:t>i</m:t>
+              </m:r>
+            </m:sub>
+          </m:sSub>
         </m:oMath>
       </m:oMathPara>
     </w:p>
@@ -633,160 +794,6 @@
                 <pic:pic>
                   <pic:nvPicPr>
                     <pic:cNvPr descr="Effect_Sizes_files/figure-docx/unnamed-chunk-2-1.png" id="0" name="Picture"/>
-                    <pic:cNvPicPr>
-                      <a:picLocks noChangeArrowheads="1" noChangeAspect="1"/>
-                    </pic:cNvPicPr>
-                  </pic:nvPicPr>
-                  <pic:blipFill>
-                    <a:blip r:embed="rId29"/>
-                    <a:stretch>
-                      <a:fillRect/>
-                    </a:stretch>
-                  </pic:blipFill>
-                  <pic:spPr bwMode="auto">
-                    <a:xfrm>
-                      <a:off x="0" y="0"/>
-                      <a:ext cx="5943600" cy="4754880"/>
-                    </a:xfrm>
-                    <a:prstGeom prst="rect">
-                      <a:avLst/>
-                    </a:prstGeom>
-                    <a:noFill/>
-                    <a:ln w="9525">
-                      <a:noFill/>
-                      <a:headEnd/>
-                      <a:tailEnd/>
-                    </a:ln>
-                  </pic:spPr>
-                </pic:pic>
-              </a:graphicData>
-            </a:graphic>
-          </wp:inline>
-        </w:drawing>
-      </w:r>
-    </w:p>
-    <w:p>
-      <w:pPr>
-        <w:pStyle w:val="ImageCaption"/>
-      </w:pPr>
-      <w:r>
-        <w:t xml:space="preserve">Figure 1. Data with regression lines from Equation 1</w:t>
-      </w:r>
-    </w:p>
-    <w:p>
-      <w:pPr>
-        <w:pStyle w:val="BodyText"/>
-      </w:pPr>
-      <w:r>
-        <w:t xml:space="preserve">Unlike linear regression, logistic regression restricts its predictions to be between 0 and 1. It does so by employing a logistic link function, as in equation 3. Equation 3 contains 2 lines. The first line specifies the relationship between the predictor variables, and the so-called linear predictor, which we represent as</w:t>
-      </w:r>
-      <w:r>
-        <w:t xml:space="preserve"> </w:t>
-      </w:r>
-      <w:r>
-        <w:rPr>
-          <w:iCs/>
-          <w:i/>
-        </w:rPr>
-        <w:t xml:space="preserve">lp</w:t>
-      </w:r>
-      <w:r>
-        <w:t xml:space="preserve">. The next line specifies the relationship between the linear predictor</w:t>
-      </w:r>
-      <w:r>
-        <w:t xml:space="preserve"> </w:t>
-      </w:r>
-      <w:r>
-        <w:rPr>
-          <w:iCs/>
-          <w:i/>
-        </w:rPr>
-        <w:t xml:space="preserve">lp</w:t>
-      </w:r>
-      <w:r>
-        <w:t xml:space="preserve"> </w:t>
-      </w:r>
-      <w:r>
-        <w:t xml:space="preserve">and y, via a logistic function. The logistic function, which can be seen in Figure 2 below, takes values from</w:t>
-      </w:r>
-      <w:r>
-        <w:t xml:space="preserve"> </w:t>
-      </w:r>
-      <m:oMath>
-        <m:r>
-          <m:rPr>
-            <m:sty m:val="p"/>
-          </m:rPr>
-          <m:t>−</m:t>
-        </m:r>
-        <m:r>
-          <m:rPr>
-            <m:sty m:val="p"/>
-          </m:rPr>
-          <m:t>∞</m:t>
-        </m:r>
-      </m:oMath>
-      <w:r>
-        <w:t xml:space="preserve"> </w:t>
-      </w:r>
-      <w:r>
-        <w:t xml:space="preserve">to</w:t>
-      </w:r>
-      <w:r>
-        <w:t xml:space="preserve"> </w:t>
-      </w:r>
-      <m:oMath>
-        <m:r>
-          <m:rPr>
-            <m:sty m:val="p"/>
-          </m:rPr>
-          <m:t>∞</m:t>
-        </m:r>
-      </m:oMath>
-      <w:r>
-        <w:t xml:space="preserve"> </w:t>
-      </w:r>
-      <w:r>
-        <w:t xml:space="preserve">as inputs as inputs and returns values between 0 and 1.</w:t>
-      </w:r>
-    </w:p>
-    <w:p>
-      <w:pPr>
-        <w:pStyle w:val="BodyText"/>
-      </w:pPr>
-      <w:r>
-        <w:t xml:space="preserve">$$</w:t>
-      </w:r>
-      <w:r>
-        <w:t xml:space="preserve"> </w:t>
-      </w:r>
-    </w:p>
-    <w:p>
-      <w:pPr>
-        <w:pStyle w:val="BodyText"/>
-      </w:pPr>
-      <w:r>
-        <w:t xml:space="preserve"> </w:t>
-      </w:r>
-      <w:r>
-        <w:t xml:space="preserve">$$</w:t>
-      </w:r>
-    </w:p>
-    <w:p>
-      <w:pPr>
-        <w:pStyle w:val="CaptionedFigure"/>
-      </w:pPr>
-      <w:r>
-        <w:drawing>
-          <wp:inline>
-            <wp:extent cx="5943600" cy="4754880"/>
-            <wp:effectExtent b="0" l="0" r="0" t="0"/>
-            <wp:docPr descr="Figure 2. Relationship Between Linear Predictor and Y in Logistic Regression" title="" id="1" name="Picture"/>
-            <a:graphic>
-              <a:graphicData uri="http://schemas.openxmlformats.org/drawingml/2006/picture">
-                <pic:pic>
-                  <pic:nvPicPr>
-                    <pic:cNvPr descr="Effect_Sizes_files/figure-docx/unnamed-chunk-3-1.png" id="0" name="Picture"/>
                     <pic:cNvPicPr>
                       <a:picLocks noChangeArrowheads="1" noChangeAspect="1"/>
                     </pic:cNvPicPr>
@@ -824,6 +831,470 @@
         <w:pStyle w:val="ImageCaption"/>
       </w:pPr>
       <w:r>
+        <w:t xml:space="preserve">Figure 1. Data with regression lines from Equation 1</w:t>
+      </w:r>
+    </w:p>
+    <w:p>
+      <w:pPr>
+        <w:pStyle w:val="BodyText"/>
+      </w:pPr>
+      <w:r>
+        <w:t xml:space="preserve">Logistic regression handles this problem by diverging from linear regression in two ways (as seen in Equation 3). First linear regression assumes that data are conditionally normally distributed, governed by a mean</w:t>
+      </w:r>
+      <w:r>
+        <w:t xml:space="preserve"> </w:t>
+      </w:r>
+      <m:oMath>
+        <m:r>
+          <m:t>μ</m:t>
+        </m:r>
+      </m:oMath>
+      <w:r>
+        <w:t xml:space="preserve"> </w:t>
+      </w:r>
+      <w:r>
+        <w:t xml:space="preserve">and a standard deviation</w:t>
+      </w:r>
+      <w:r>
+        <w:t xml:space="preserve"> </w:t>
+      </w:r>
+      <m:oMath>
+        <m:r>
+          <m:t>σ</m:t>
+        </m:r>
+      </m:oMath>
+      <w:r>
+        <w:t xml:space="preserve">. Logistic regression, on the other hand, assumes that data are conditionally binomially distributed and governed by a probability (</w:t>
+      </w:r>
+      <m:oMath>
+        <m:r>
+          <m:t>π</m:t>
+        </m:r>
+      </m:oMath>
+      <w:r>
+        <w:t xml:space="preserve">), which can be seen in the first line of Equation 3. The lack of a separate variance parameter in the binomial likelihood function means that logistic regression assumes that a variable’s variance changes with its mean. If this sounds counter-intuitive, imagine flipping (a) a fair coin and (b) a coin weighted to produce 99% heads 100 times each. One would expect far more variability across trials for coin a than for coin b.</w:t>
+      </w:r>
+    </w:p>
+    <w:p>
+      <w:pPr>
+        <w:pStyle w:val="BodyText"/>
+      </w:pPr>
+      <m:oMathPara>
+        <m:oMathParaPr>
+          <m:jc m:val="center"/>
+        </m:oMathParaPr>
+        <m:oMath>
+          <m:sSub>
+            <m:e>
+              <m:r>
+                <m:t>y</m:t>
+              </m:r>
+            </m:e>
+            <m:sub>
+              <m:r>
+                <m:t>i</m:t>
+              </m:r>
+            </m:sub>
+          </m:sSub>
+          <m:r>
+            <m:rPr>
+              <m:sty m:val="p"/>
+            </m:rPr>
+            <m:t>∼</m:t>
+          </m:r>
+          <m:r>
+            <m:t>B</m:t>
+          </m:r>
+          <m:r>
+            <m:t>i</m:t>
+          </m:r>
+          <m:r>
+            <m:t>n</m:t>
+          </m:r>
+          <m:r>
+            <m:t>o</m:t>
+          </m:r>
+          <m:r>
+            <m:t>m</m:t>
+          </m:r>
+          <m:r>
+            <m:t>i</m:t>
+          </m:r>
+          <m:r>
+            <m:t>a</m:t>
+          </m:r>
+          <m:r>
+            <m:t>l</m:t>
+          </m:r>
+          <m:d>
+            <m:dPr>
+              <m:begChr m:val="("/>
+              <m:endChr m:val=")"/>
+              <m:sepChr m:val=""/>
+              <m:grow/>
+            </m:dPr>
+            <m:e>
+              <m:sSub>
+                <m:e>
+                  <m:r>
+                    <m:t>π</m:t>
+                  </m:r>
+                </m:e>
+                <m:sub>
+                  <m:r>
+                    <m:t>i</m:t>
+                  </m:r>
+                </m:sub>
+              </m:sSub>
+            </m:e>
+          </m:d>
+        </m:oMath>
+      </m:oMathPara>
+    </w:p>
+    <w:p>
+      <w:pPr>
+        <w:pStyle w:val="FirstParagraph"/>
+      </w:pPr>
+      <w:r>
+        <w:t xml:space="preserve">Second, in order to keep its predictions between 0 and 1, logistic regression employs a logistic link function, which we break into two parts below in Equation 4. The first line is called the</w:t>
+      </w:r>
+      <w:r>
+        <w:t xml:space="preserve"> </w:t>
+      </w:r>
+      <w:r>
+        <w:rPr>
+          <w:bCs/>
+          <w:b/>
+        </w:rPr>
+        <w:t xml:space="preserve">linear predictor</w:t>
+      </w:r>
+      <w:r>
+        <w:t xml:space="preserve">, which is an additive function of the predictor variables which can vary from</w:t>
+      </w:r>
+      <w:r>
+        <w:t xml:space="preserve"> </w:t>
+      </w:r>
+      <m:oMath>
+        <m:r>
+          <m:rPr>
+            <m:sty m:val="p"/>
+          </m:rPr>
+          <m:t>−</m:t>
+        </m:r>
+        <m:r>
+          <m:rPr>
+            <m:sty m:val="p"/>
+          </m:rPr>
+          <m:t>∞</m:t>
+        </m:r>
+      </m:oMath>
+      <w:r>
+        <w:t xml:space="preserve"> </w:t>
+      </w:r>
+      <w:r>
+        <w:t xml:space="preserve">to</w:t>
+      </w:r>
+      <w:r>
+        <w:t xml:space="preserve"> </w:t>
+      </w:r>
+      <m:oMath>
+        <m:r>
+          <m:rPr>
+            <m:sty m:val="p"/>
+          </m:rPr>
+          <m:t>∞</m:t>
+        </m:r>
+      </m:oMath>
+      <w:r>
+        <w:t xml:space="preserve">, much like the linear regression model in Equation 2. The linear predictor is then transformed by the logistic function (also called the inverse logit function), which is constrained to be between 0 and 1. Figure 2 shows how the linear predictor maps to</w:t>
+      </w:r>
+      <w:r>
+        <w:t xml:space="preserve"> </w:t>
+      </w:r>
+      <m:oMath>
+        <m:r>
+          <m:t>π</m:t>
+        </m:r>
+      </m:oMath>
+      <w:r>
+        <w:t xml:space="preserve"> </w:t>
+      </w:r>
+      <w:r>
+        <w:t xml:space="preserve">by way of the logistic link function.</w:t>
+      </w:r>
+    </w:p>
+    <w:p>
+      <w:pPr>
+        <w:pStyle w:val="BodyText"/>
+      </w:pPr>
+      <m:oMathPara>
+        <m:oMathParaPr>
+          <m:jc m:val="center"/>
+        </m:oMathParaPr>
+        <m:oMath>
+          <m:r>
+            <m:t>l</m:t>
+          </m:r>
+          <m:sSub>
+            <m:e>
+              <m:r>
+                <m:t>p</m:t>
+              </m:r>
+            </m:e>
+            <m:sub>
+              <m:r>
+                <m:t>i</m:t>
+              </m:r>
+            </m:sub>
+          </m:sSub>
+          <m:r>
+            <m:rPr>
+              <m:sty m:val="p"/>
+            </m:rPr>
+            <m:t>=</m:t>
+          </m:r>
+          <m:sSub>
+            <m:e>
+              <m:r>
+                <m:t>β</m:t>
+              </m:r>
+            </m:e>
+            <m:sub>
+              <m:r>
+                <m:t>0</m:t>
+              </m:r>
+            </m:sub>
+          </m:sSub>
+          <m:r>
+            <m:rPr>
+              <m:sty m:val="p"/>
+            </m:rPr>
+            <m:t>+</m:t>
+          </m:r>
+          <m:sSub>
+            <m:e>
+              <m:r>
+                <m:t>β</m:t>
+              </m:r>
+            </m:e>
+            <m:sub>
+              <m:r>
+                <m:t>1</m:t>
+              </m:r>
+            </m:sub>
+          </m:sSub>
+          <m:r>
+            <m:rPr>
+              <m:sty m:val="p"/>
+            </m:rPr>
+            <m:t>×</m:t>
+          </m:r>
+          <m:r>
+            <m:t>P</m:t>
+          </m:r>
+          <m:r>
+            <m:t>r</m:t>
+          </m:r>
+          <m:r>
+            <m:t>i</m:t>
+          </m:r>
+          <m:r>
+            <m:t>m</m:t>
+          </m:r>
+          <m:sSub>
+            <m:e>
+              <m:r>
+                <m:t>e</m:t>
+              </m:r>
+            </m:e>
+            <m:sub>
+              <m:r>
+                <m:t>i</m:t>
+              </m:r>
+            </m:sub>
+          </m:sSub>
+          <m:r>
+            <m:rPr>
+              <m:sty m:val="p"/>
+            </m:rPr>
+            <m:t>+</m:t>
+          </m:r>
+          <m:sSub>
+            <m:e>
+              <m:r>
+                <m:t>β</m:t>
+              </m:r>
+            </m:e>
+            <m:sub>
+              <m:r>
+                <m:t>2</m:t>
+              </m:r>
+            </m:sub>
+          </m:sSub>
+          <m:r>
+            <m:rPr>
+              <m:sty m:val="p"/>
+            </m:rPr>
+            <m:t>×</m:t>
+          </m:r>
+          <m:r>
+            <m:t>A</m:t>
+          </m:r>
+          <m:r>
+            <m:t>g</m:t>
+          </m:r>
+          <m:sSub>
+            <m:e>
+              <m:r>
+                <m:t>e</m:t>
+              </m:r>
+            </m:e>
+            <m:sub>
+              <m:r>
+                <m:t>i</m:t>
+              </m:r>
+            </m:sub>
+          </m:sSub>
+        </m:oMath>
+      </m:oMathPara>
+    </w:p>
+    <w:p>
+      <w:pPr>
+        <w:pStyle w:val="FirstParagraph"/>
+      </w:pPr>
+      <m:oMathPara>
+        <m:oMathParaPr>
+          <m:jc m:val="center"/>
+        </m:oMathParaPr>
+        <m:oMath>
+          <m:sSub>
+            <m:e>
+              <m:r>
+                <m:t>π</m:t>
+              </m:r>
+            </m:e>
+            <m:sub>
+              <m:r>
+                <m:t>i</m:t>
+              </m:r>
+            </m:sub>
+          </m:sSub>
+          <m:r>
+            <m:rPr>
+              <m:sty m:val="p"/>
+            </m:rPr>
+            <m:t>=</m:t>
+          </m:r>
+          <m:r>
+            <m:t>l</m:t>
+          </m:r>
+          <m:r>
+            <m:t>o</m:t>
+          </m:r>
+          <m:r>
+            <m:t>g</m:t>
+          </m:r>
+          <m:r>
+            <m:t>i</m:t>
+          </m:r>
+          <m:sSup>
+            <m:e>
+              <m:r>
+                <m:t>t</m:t>
+              </m:r>
+            </m:e>
+            <m:sup>
+              <m:r>
+                <m:rPr>
+                  <m:sty m:val="p"/>
+                </m:rPr>
+                <m:t>−</m:t>
+              </m:r>
+              <m:r>
+                <m:t>1</m:t>
+              </m:r>
+            </m:sup>
+          </m:sSup>
+          <m:d>
+            <m:dPr>
+              <m:begChr m:val="("/>
+              <m:endChr m:val=")"/>
+              <m:sepChr m:val=""/>
+              <m:grow/>
+            </m:dPr>
+            <m:e>
+              <m:r>
+                <m:t>l</m:t>
+              </m:r>
+              <m:sSub>
+                <m:e>
+                  <m:r>
+                    <m:t>p</m:t>
+                  </m:r>
+                </m:e>
+                <m:sub>
+                  <m:r>
+                    <m:t>i</m:t>
+                  </m:r>
+                </m:sub>
+              </m:sSub>
+            </m:e>
+          </m:d>
+        </m:oMath>
+      </m:oMathPara>
+    </w:p>
+    <w:p>
+      <w:pPr>
+        <w:pStyle w:val="CaptionedFigure"/>
+      </w:pPr>
+      <w:r>
+        <w:drawing>
+          <wp:inline>
+            <wp:extent cx="5943600" cy="4754880"/>
+            <wp:effectExtent b="0" l="0" r="0" t="0"/>
+            <wp:docPr descr="Figure 2. Relationship Between Linear Predictor and Y in Logistic Regression" title="" id="1" name="Picture"/>
+            <a:graphic>
+              <a:graphicData uri="http://schemas.openxmlformats.org/drawingml/2006/picture">
+                <pic:pic>
+                  <pic:nvPicPr>
+                    <pic:cNvPr descr="Effect_Sizes_files/figure-docx/unnamed-chunk-3-1.png" id="0" name="Picture"/>
+                    <pic:cNvPicPr>
+                      <a:picLocks noChangeArrowheads="1" noChangeAspect="1"/>
+                    </pic:cNvPicPr>
+                  </pic:nvPicPr>
+                  <pic:blipFill>
+                    <a:blip r:embed="rId31"/>
+                    <a:stretch>
+                      <a:fillRect/>
+                    </a:stretch>
+                  </pic:blipFill>
+                  <pic:spPr bwMode="auto">
+                    <a:xfrm>
+                      <a:off x="0" y="0"/>
+                      <a:ext cx="5943600" cy="4754880"/>
+                    </a:xfrm>
+                    <a:prstGeom prst="rect">
+                      <a:avLst/>
+                    </a:prstGeom>
+                    <a:noFill/>
+                    <a:ln w="9525">
+                      <a:noFill/>
+                      <a:headEnd/>
+                      <a:tailEnd/>
+                    </a:ln>
+                  </pic:spPr>
+                </pic:pic>
+              </a:graphicData>
+            </a:graphic>
+          </wp:inline>
+        </w:drawing>
+      </w:r>
+    </w:p>
+    <w:p>
+      <w:pPr>
+        <w:pStyle w:val="ImageCaption"/>
+      </w:pPr>
+      <w:r>
         <w:t xml:space="preserve">Figure 2. Relationship Between Linear Predictor and Y in Logistic Regression</w:t>
       </w:r>
     </w:p>
@@ -832,7 +1303,7 @@
         <w:pStyle w:val="BodyText"/>
       </w:pPr>
       <w:r>
-        <w:t xml:space="preserve">Equation 3 is useful in illustrating why the predictions from logistic regression are constrained to be between 0 and 1. However, it masks one of the challenges in logistic regression: the interpretation of of the regression parameters. The first line of Equation 3 indicates that the parameters combine linearly and additively on the scale of the</w:t>
+        <w:t xml:space="preserve">Equation 4 is useful for illustrating why the predictions from logistic regression are constrained to be between 0 and 1. However, it masks one of the challenges in logistic regression: the interpretation of of the regression parameters. The first line of Equation 4 indicates that the parameters combine linearly and additively on the scale of the</w:t>
       </w:r>
       <w:r>
         <w:t xml:space="preserve"> </w:t>
@@ -845,7 +1316,18 @@
         <w:t xml:space="preserve">linear predictor</w:t>
       </w:r>
       <w:r>
-        <w:t xml:space="preserve">. However, because the link function is non-linear, the regression parameters do not combine additively or linearly to on the scale of y. This is emphasized by Equation 4, which is an alternate expression of Equation 3.</w:t>
+        <w:t xml:space="preserve">. In other words, the model is linear inside the link function. However, because the link function is non-linear, the regression parameters do not combine additively or linearly to on the scale of</w:t>
+      </w:r>
+      <w:r>
+        <w:t xml:space="preserve"> </w:t>
+      </w:r>
+      <m:oMath>
+        <m:r>
+          <m:t>π</m:t>
+        </m:r>
+      </m:oMath>
+      <w:r>
+        <w:t xml:space="preserve">. This is emphasized by Equation 5, which is an alternate expression of Equation 4.</w:t>
       </w:r>
     </w:p>
     <w:p>
@@ -857,9 +1339,18 @@
           <m:jc m:val="center"/>
         </m:oMathParaPr>
         <m:oMath>
-          <m:r>
-            <m:t>y</m:t>
-          </m:r>
+          <m:sSub>
+            <m:e>
+              <m:r>
+                <m:t>π</m:t>
+              </m:r>
+            </m:e>
+            <m:sub>
+              <m:r>
+                <m:t>i</m:t>
+              </m:r>
+            </m:sub>
+          </m:sSub>
           <m:r>
             <m:rPr>
               <m:sty m:val="p"/>
@@ -948,9 +1439,18 @@
                       <m:r>
                         <m:t>m</m:t>
                       </m:r>
-                      <m:r>
-                        <m:t>e</m:t>
-                      </m:r>
+                      <m:sSub>
+                        <m:e>
+                          <m:r>
+                            <m:t>e</m:t>
+                          </m:r>
+                        </m:e>
+                        <m:sub>
+                          <m:r>
+                            <m:t>i</m:t>
+                          </m:r>
+                        </m:sub>
+                      </m:sSub>
                       <m:r>
                         <m:rPr>
                           <m:sty m:val="p"/>
@@ -981,9 +1481,18 @@
                       <m:r>
                         <m:t>g</m:t>
                       </m:r>
-                      <m:r>
-                        <m:t>e</m:t>
-                      </m:r>
+                      <m:sSub>
+                        <m:e>
+                          <m:r>
+                            <m:t>e</m:t>
+                          </m:r>
+                        </m:e>
+                        <m:sub>
+                          <m:r>
+                            <m:t>i</m:t>
+                          </m:r>
+                        </m:sub>
+                      </m:sSub>
                     </m:e>
                   </m:d>
                 </m:sup>
@@ -1098,8 +1607,8 @@
         <w:t xml:space="preserve">). Thus, while the logit link function is an excellent tool for estimating a logistic regression equation, its standard parameter estimates are often not well suited to describing the magnitude of the relationship between predictors and the outcomes. Fortunately, there is a long literature in epidemiology considering varying effect sizes for categorical data analysis, including the logit described above. We describe these measures in turn.</w:t>
       </w:r>
     </w:p>
-    <w:bookmarkEnd w:id="31"/>
-    <w:bookmarkStart w:id="32" w:name="one-table-3-effect-sizes."/>
+    <w:bookmarkEnd w:id="32"/>
+    <w:bookmarkStart w:id="33" w:name="one-table-3-effect-sizes."/>
     <w:p>
       <w:pPr>
         <w:pStyle w:val="Heading2"/>
@@ -1230,8 +1739,8 @@
         <w:t xml:space="preserve">A third method of quantifying the strength of the priming effects from the data in this table is to calculate the odd’s ratio, which is the basis of logistic regression (logits are logarithm-transformed odds ratios). The odds of an event is the probability that the event occurs divided by the probability that the event does not occur, so the odds that children produce a passive after a passive prime is 0.1 divided by 0.9, or 0.111. We can divide this by the odds of producing a passive after an active prime, 0.053, to get the odds ratio 2.222. If we follow the same procedure for adults, we get an odds ratio of 1.252. These odds ratios tell us how the experimental variable affected the odds of producing a passive. However as odds are notoriously difficult to interpret, the widespread popularity of the odds ratio comes from its mathematical properties, rather than its intepretational properties.</w:t>
       </w:r>
     </w:p>
-    <w:bookmarkEnd w:id="32"/>
-    <w:bookmarkStart w:id="33" w:name="effect-sizes-3-models"/>
+    <w:bookmarkEnd w:id="33"/>
+    <w:bookmarkStart w:id="34" w:name="effect-sizes-3-models"/>
     <w:p>
       <w:pPr>
         <w:pStyle w:val="Heading2"/>
@@ -1396,15 +1905,15 @@
         </m:oMath>
       </m:oMathPara>
     </w:p>
-    <w:bookmarkEnd w:id="33"/>
-    <w:bookmarkStart w:id="34" w:name="section"/>
+    <w:bookmarkEnd w:id="34"/>
+    <w:bookmarkStart w:id="35" w:name="section"/>
     <w:p>
       <w:pPr>
         <w:pStyle w:val="Heading2"/>
       </w:pPr>
     </w:p>
-    <w:bookmarkEnd w:id="34"/>
     <w:bookmarkEnd w:id="35"/>
+    <w:bookmarkEnd w:id="36"/>
     <w:sectPr>
       <w:pgSz w:h="15840" w:w="12240"/>
       <w:pgMar w:bottom="1440" w:footer="720" w:gutter="0" w:header="720" w:left="1440" w:right="1440" w:top="1440"/>
@@ -1431,6 +1940,182 @@
     <w:p>
       <w:r>
         <w:separator/>
+      </w:r>
+    </w:p>
+  </w:footnote>
+  <w:footnote w:id="29">
+    <w:p>
+      <w:pPr>
+        <w:pStyle w:val="FootnoteText"/>
+      </w:pPr>
+      <w:r>
+        <w:rPr>
+          <w:rStyle w:val="FootnoteReference"/>
+        </w:rPr>
+        <w:footnoteRef/>
+      </w:r>
+      <w:r>
+        <w:t xml:space="preserve"> </w:t>
+      </w:r>
+      <w:r>
+        <w:t xml:space="preserve">Some readers may be more familiar with the form</w:t>
+      </w:r>
+      <w:r>
+        <w:t xml:space="preserve"> </w:t>
+      </w:r>
+      <m:oMath>
+        <m:sSub>
+          <m:e>
+            <m:r>
+              <m:t>y</m:t>
+            </m:r>
+          </m:e>
+          <m:sub>
+            <m:r>
+              <m:t>i</m:t>
+            </m:r>
+          </m:sub>
+        </m:sSub>
+        <m:r>
+          <m:rPr>
+            <m:sty m:val="p"/>
+          </m:rPr>
+          <m:t>=</m:t>
+        </m:r>
+        <m:sSub>
+          <m:e>
+            <m:r>
+              <m:t>β</m:t>
+            </m:r>
+          </m:e>
+          <m:sub>
+            <m:r>
+              <m:t>0</m:t>
+            </m:r>
+          </m:sub>
+        </m:sSub>
+        <m:r>
+          <m:rPr>
+            <m:sty m:val="p"/>
+          </m:rPr>
+          <m:t>+</m:t>
+        </m:r>
+        <m:sSub>
+          <m:e>
+            <m:r>
+              <m:t>β</m:t>
+            </m:r>
+          </m:e>
+          <m:sub>
+            <m:r>
+              <m:t>1</m:t>
+            </m:r>
+          </m:sub>
+        </m:sSub>
+        <m:r>
+          <m:rPr>
+            <m:sty m:val="p"/>
+          </m:rPr>
+          <m:t>×</m:t>
+        </m:r>
+        <m:r>
+          <m:t>P</m:t>
+        </m:r>
+        <m:r>
+          <m:t>r</m:t>
+        </m:r>
+        <m:r>
+          <m:t>i</m:t>
+        </m:r>
+        <m:r>
+          <m:t>m</m:t>
+        </m:r>
+        <m:sSub>
+          <m:e>
+            <m:r>
+              <m:t>e</m:t>
+            </m:r>
+          </m:e>
+          <m:sub>
+            <m:r>
+              <m:t>i</m:t>
+            </m:r>
+          </m:sub>
+        </m:sSub>
+        <m:r>
+          <m:rPr>
+            <m:sty m:val="p"/>
+          </m:rPr>
+          <m:t>+</m:t>
+        </m:r>
+        <m:sSub>
+          <m:e>
+            <m:r>
+              <m:t>β</m:t>
+            </m:r>
+          </m:e>
+          <m:sub>
+            <m:r>
+              <m:t>2</m:t>
+            </m:r>
+          </m:sub>
+        </m:sSub>
+        <m:r>
+          <m:rPr>
+            <m:sty m:val="p"/>
+          </m:rPr>
+          <m:t>×</m:t>
+        </m:r>
+        <m:r>
+          <m:t>A</m:t>
+        </m:r>
+        <m:r>
+          <m:t>g</m:t>
+        </m:r>
+        <m:sSub>
+          <m:e>
+            <m:r>
+              <m:t>e</m:t>
+            </m:r>
+          </m:e>
+          <m:sub>
+            <m:r>
+              <m:t>i</m:t>
+            </m:r>
+          </m:sub>
+        </m:sSub>
+        <m:r>
+          <m:rPr>
+            <m:sty m:val="p"/>
+          </m:rPr>
+          <m:t>+</m:t>
+        </m:r>
+        <m:sSub>
+          <m:e>
+            <m:r>
+              <m:t>ϵ</m:t>
+            </m:r>
+          </m:e>
+          <m:sub>
+            <m:r>
+              <m:t>i</m:t>
+            </m:r>
+          </m:sub>
+        </m:sSub>
+      </m:oMath>
+      <w:r>
+        <w:t xml:space="preserve">, which is different notation for the same model. This notation is very clear for linear regression; however, it does not easily extend to generalized linear models. In particular, for most GLMS a model’s variance is determined by its mean so</w:t>
+      </w:r>
+      <w:r>
+        <w:t xml:space="preserve"> </w:t>
+      </w:r>
+      <m:oMath>
+        <m:r>
+          <m:t>ϵ</m:t>
+        </m:r>
+      </m:oMath>
+      <w:r>
+        <w:t xml:space="preserve">s do not exist</w:t>
       </w:r>
     </w:p>
   </w:footnote>

</xml_diff>